<commit_message>
More HW, what can I say
</commit_message>
<xml_diff>
--- a/HW7/HW7 - Copy.docx
+++ b/HW7/HW7 - Copy.docx
@@ -32,63 +32,52 @@
     <w:p>
       <w:pPr>
         <w:spacing w:after="0"/>
+        <w:jc w:val="right"/>
+      </w:pPr>
+    </w:p>
+    <w:p>
+      <w:pPr>
+        <w:spacing w:after="0"/>
+        <w:jc w:val="right"/>
+      </w:pPr>
+    </w:p>
+    <w:p>
+      <w:pPr>
+        <w:spacing w:after="0"/>
+        <w:jc w:val="right"/>
+      </w:pPr>
+    </w:p>
+    <w:p>
+      <w:pPr>
+        <w:spacing w:after="0"/>
+        <w:jc w:val="right"/>
+      </w:pPr>
+    </w:p>
+    <w:p>
+      <w:pPr>
+        <w:spacing w:after="0"/>
+        <w:jc w:val="right"/>
+      </w:pPr>
+    </w:p>
+    <w:p>
+      <w:pPr>
+        <w:spacing w:after="0"/>
+        <w:jc w:val="right"/>
+      </w:pPr>
+    </w:p>
+    <w:p>
+      <w:pPr>
+        <w:spacing w:after="0"/>
+      </w:pPr>
+    </w:p>
+    <w:p>
+      <w:pPr>
+        <w:spacing w:after="0"/>
       </w:pPr>
       <w:r>
-        <w:t>8.17)</w:t>
-      </w:r>
-    </w:p>
-    <w:p>
-      <w:pPr>
-        <w:spacing w:after="0"/>
-      </w:pPr>
-      <w:r>
-        <w:drawing>
-          <wp:inline distT="0" distB="0" distL="0" distR="0" wp14:anchorId="13F47071" wp14:editId="238A65C9">
-            <wp:extent cx="5210902" cy="1476581"/>
-            <wp:effectExtent l="0" t="0" r="8890" b="9525"/>
-            <wp:docPr id="2" name="Picture 2" descr="Text&#10;&#10;Description automatically generated"/>
-            <wp:cNvGraphicFramePr>
-              <a:graphicFrameLocks xmlns:a="http://schemas.openxmlformats.org/drawingml/2006/main" noChangeAspect="1"/>
-            </wp:cNvGraphicFramePr>
-            <a:graphic xmlns:a="http://schemas.openxmlformats.org/drawingml/2006/main">
-              <a:graphicData uri="http://schemas.openxmlformats.org/drawingml/2006/picture">
-                <pic:pic xmlns:pic="http://schemas.openxmlformats.org/drawingml/2006/picture">
-                  <pic:nvPicPr>
-                    <pic:cNvPr id="2" name="Picture 2" descr="Text&#10;&#10;Description automatically generated"/>
-                    <pic:cNvPicPr/>
-                  </pic:nvPicPr>
-                  <pic:blipFill>
-                    <a:blip r:embed="rId4"/>
-                    <a:stretch>
-                      <a:fillRect/>
-                    </a:stretch>
-                  </pic:blipFill>
-                  <pic:spPr>
-                    <a:xfrm>
-                      <a:off x="0" y="0"/>
-                      <a:ext cx="5210902" cy="1476581"/>
-                    </a:xfrm>
-                    <a:prstGeom prst="rect">
-                      <a:avLst/>
-                    </a:prstGeom>
-                  </pic:spPr>
-                </pic:pic>
-              </a:graphicData>
-            </a:graphic>
-          </wp:inline>
-        </w:drawing>
-      </w:r>
-    </w:p>
-    <w:p>
-      <w:pPr>
-        <w:spacing w:after="0"/>
-      </w:pPr>
-    </w:p>
-    <w:p>
-      <w:pPr>
-        <w:spacing w:after="0"/>
-      </w:pPr>
-      <w:r>
+        <w:rPr>
+          <w:noProof/>
+        </w:rPr>
         <w:drawing>
           <wp:inline distT="0" distB="0" distL="0" distR="0" wp14:anchorId="27C01846" wp14:editId="31065A9B">
             <wp:extent cx="3457575" cy="2900680"/>
@@ -105,7 +94,7 @@
                     <pic:cNvPicPr/>
                   </pic:nvPicPr>
                   <pic:blipFill rotWithShape="1">
-                    <a:blip r:embed="rId5"/>
+                    <a:blip r:embed="rId4"/>
                     <a:srcRect r="41827"/>
                     <a:stretch/>
                   </pic:blipFill>
@@ -142,51 +131,41 @@
       <w:pPr>
         <w:spacing w:after="0"/>
       </w:pPr>
-      <w:r>
-        <w:t>8.23)</w:t>
-      </w:r>
-    </w:p>
-    <w:p>
-      <w:pPr>
-        <w:spacing w:after="0"/>
-      </w:pPr>
-      <w:r>
-        <w:drawing>
-          <wp:inline distT="0" distB="0" distL="0" distR="0" wp14:anchorId="3E19C7D4" wp14:editId="7E13E235">
-            <wp:extent cx="5391902" cy="1200318"/>
-            <wp:effectExtent l="0" t="0" r="0" b="0"/>
-            <wp:docPr id="4" name="Picture 4" descr="Text&#10;&#10;Description automatically generated"/>
-            <wp:cNvGraphicFramePr>
-              <a:graphicFrameLocks xmlns:a="http://schemas.openxmlformats.org/drawingml/2006/main" noChangeAspect="1"/>
-            </wp:cNvGraphicFramePr>
-            <a:graphic xmlns:a="http://schemas.openxmlformats.org/drawingml/2006/main">
-              <a:graphicData uri="http://schemas.openxmlformats.org/drawingml/2006/picture">
-                <pic:pic xmlns:pic="http://schemas.openxmlformats.org/drawingml/2006/picture">
-                  <pic:nvPicPr>
-                    <pic:cNvPr id="4" name="Picture 4" descr="Text&#10;&#10;Description automatically generated"/>
-                    <pic:cNvPicPr/>
-                  </pic:nvPicPr>
-                  <pic:blipFill>
-                    <a:blip r:embed="rId6"/>
-                    <a:stretch>
-                      <a:fillRect/>
-                    </a:stretch>
-                  </pic:blipFill>
-                  <pic:spPr>
-                    <a:xfrm>
-                      <a:off x="0" y="0"/>
-                      <a:ext cx="5391902" cy="1200318"/>
-                    </a:xfrm>
-                    <a:prstGeom prst="rect">
-                      <a:avLst/>
-                    </a:prstGeom>
-                  </pic:spPr>
-                </pic:pic>
-              </a:graphicData>
-            </a:graphic>
-          </wp:inline>
-        </w:drawing>
-      </w:r>
+    </w:p>
+    <w:p>
+      <w:pPr>
+        <w:spacing w:after="0"/>
+      </w:pPr>
+    </w:p>
+    <w:p>
+      <w:pPr>
+        <w:spacing w:after="0"/>
+      </w:pPr>
+    </w:p>
+    <w:p>
+      <w:pPr>
+        <w:spacing w:after="0"/>
+      </w:pPr>
+    </w:p>
+    <w:p>
+      <w:pPr>
+        <w:spacing w:after="0"/>
+      </w:pPr>
+    </w:p>
+    <w:p>
+      <w:pPr>
+        <w:spacing w:after="0"/>
+      </w:pPr>
+    </w:p>
+    <w:p>
+      <w:pPr>
+        <w:spacing w:after="0"/>
+      </w:pPr>
+    </w:p>
+    <w:p>
+      <w:pPr>
+        <w:spacing w:after="0"/>
+      </w:pPr>
     </w:p>
     <w:p>
       <w:pPr>
@@ -195,130 +174,9 @@
       <w:r>
         <w:lastRenderedPageBreak/>
         <w:drawing>
-          <wp:inline distT="0" distB="0" distL="0" distR="0" wp14:anchorId="3E5DB488" wp14:editId="2BE3A9A9">
-            <wp:extent cx="5772956" cy="4887007"/>
-            <wp:effectExtent l="0" t="0" r="0" b="8890"/>
-            <wp:docPr id="5" name="Picture 5" descr="Diagram, engineering drawing&#10;&#10;Description automatically generated"/>
-            <wp:cNvGraphicFramePr>
-              <a:graphicFrameLocks xmlns:a="http://schemas.openxmlformats.org/drawingml/2006/main" noChangeAspect="1"/>
-            </wp:cNvGraphicFramePr>
-            <a:graphic xmlns:a="http://schemas.openxmlformats.org/drawingml/2006/main">
-              <a:graphicData uri="http://schemas.openxmlformats.org/drawingml/2006/picture">
-                <pic:pic xmlns:pic="http://schemas.openxmlformats.org/drawingml/2006/picture">
-                  <pic:nvPicPr>
-                    <pic:cNvPr id="5" name="Picture 5" descr="Diagram, engineering drawing&#10;&#10;Description automatically generated"/>
-                    <pic:cNvPicPr/>
-                  </pic:nvPicPr>
-                  <pic:blipFill>
-                    <a:blip r:embed="rId7"/>
-                    <a:stretch>
-                      <a:fillRect/>
-                    </a:stretch>
-                  </pic:blipFill>
-                  <pic:spPr>
-                    <a:xfrm>
-                      <a:off x="0" y="0"/>
-                      <a:ext cx="5772956" cy="4887007"/>
-                    </a:xfrm>
-                    <a:prstGeom prst="rect">
-                      <a:avLst/>
-                    </a:prstGeom>
-                  </pic:spPr>
-                </pic:pic>
-              </a:graphicData>
-            </a:graphic>
-          </wp:inline>
-        </w:drawing>
-      </w:r>
-    </w:p>
-    <w:p>
-      <w:pPr>
-        <w:spacing w:after="0"/>
-      </w:pPr>
-    </w:p>
-    <w:p>
-      <w:pPr>
-        <w:tabs>
-          <w:tab w:val="left" w:pos="945"/>
-        </w:tabs>
-        <w:spacing w:after="0"/>
-      </w:pPr>
-      <w:r>
-        <w:t>8.25)</w:t>
-      </w:r>
-      <w:r>
-        <w:tab/>
-      </w:r>
-    </w:p>
-    <w:p>
-      <w:pPr>
-        <w:tabs>
-          <w:tab w:val="left" w:pos="945"/>
-        </w:tabs>
-        <w:spacing w:after="0"/>
-      </w:pPr>
-      <w:r>
-        <w:lastRenderedPageBreak/>
-        <w:drawing>
-          <wp:inline distT="0" distB="0" distL="0" distR="0" wp14:anchorId="425A7B8F" wp14:editId="2442E1BC">
-            <wp:extent cx="5811061" cy="4115374"/>
+          <wp:inline distT="0" distB="0" distL="0" distR="0" wp14:anchorId="2D2816F8" wp14:editId="23C50F1A">
+            <wp:extent cx="3900943" cy="1967024"/>
             <wp:effectExtent l="0" t="0" r="0" b="0"/>
-            <wp:docPr id="6" name="Picture 6" descr="Diagram, engineering drawing&#10;&#10;Description automatically generated"/>
-            <wp:cNvGraphicFramePr>
-              <a:graphicFrameLocks xmlns:a="http://schemas.openxmlformats.org/drawingml/2006/main" noChangeAspect="1"/>
-            </wp:cNvGraphicFramePr>
-            <a:graphic xmlns:a="http://schemas.openxmlformats.org/drawingml/2006/main">
-              <a:graphicData uri="http://schemas.openxmlformats.org/drawingml/2006/picture">
-                <pic:pic xmlns:pic="http://schemas.openxmlformats.org/drawingml/2006/picture">
-                  <pic:nvPicPr>
-                    <pic:cNvPr id="6" name="Picture 6" descr="Diagram, engineering drawing&#10;&#10;Description automatically generated"/>
-                    <pic:cNvPicPr/>
-                  </pic:nvPicPr>
-                  <pic:blipFill>
-                    <a:blip r:embed="rId8"/>
-                    <a:stretch>
-                      <a:fillRect/>
-                    </a:stretch>
-                  </pic:blipFill>
-                  <pic:spPr>
-                    <a:xfrm>
-                      <a:off x="0" y="0"/>
-                      <a:ext cx="5811061" cy="4115374"/>
-                    </a:xfrm>
-                    <a:prstGeom prst="rect">
-                      <a:avLst/>
-                    </a:prstGeom>
-                  </pic:spPr>
-                </pic:pic>
-              </a:graphicData>
-            </a:graphic>
-          </wp:inline>
-        </w:drawing>
-      </w:r>
-    </w:p>
-    <w:p>
-      <w:pPr>
-        <w:spacing w:after="0"/>
-      </w:pPr>
-    </w:p>
-    <w:p>
-      <w:pPr>
-        <w:spacing w:after="0"/>
-      </w:pPr>
-      <w:r>
-        <w:t>9.12)</w:t>
-      </w:r>
-    </w:p>
-    <w:p>
-      <w:pPr>
-        <w:spacing w:after="0"/>
-      </w:pPr>
-      <w:r>
-        <w:lastRenderedPageBreak/>
-        <w:drawing>
-          <wp:inline distT="0" distB="0" distL="0" distR="0" wp14:anchorId="1E8F72DB" wp14:editId="0035FF39">
-            <wp:extent cx="5249008" cy="4667901"/>
-            <wp:effectExtent l="0" t="0" r="8890" b="0"/>
             <wp:docPr id="1" name="Picture 1"/>
             <wp:cNvGraphicFramePr>
               <a:graphicFrameLocks xmlns:a="http://schemas.openxmlformats.org/drawingml/2006/main" noChangeAspect="1"/>
@@ -330,20 +188,27 @@
                     <pic:cNvPr id="1" name=""/>
                     <pic:cNvPicPr/>
                   </pic:nvPicPr>
-                  <pic:blipFill>
-                    <a:blip r:embed="rId9"/>
-                    <a:stretch>
-                      <a:fillRect/>
-                    </a:stretch>
+                  <pic:blipFill rotWithShape="1">
+                    <a:blip r:embed="rId5"/>
+                    <a:srcRect t="21514" r="34347" b="34251"/>
+                    <a:stretch/>
                   </pic:blipFill>
-                  <pic:spPr>
+                  <pic:spPr bwMode="auto">
                     <a:xfrm>
                       <a:off x="0" y="0"/>
-                      <a:ext cx="5249008" cy="4667901"/>
+                      <a:ext cx="3902149" cy="1967632"/>
                     </a:xfrm>
                     <a:prstGeom prst="rect">
                       <a:avLst/>
                     </a:prstGeom>
+                    <a:ln>
+                      <a:noFill/>
+                    </a:ln>
+                    <a:extLst>
+                      <a:ext uri="{53640926-AAD7-44D8-BBD7-CCE9431645EC}">
+                        <a14:shadowObscured xmlns:a14="http://schemas.microsoft.com/office/drawing/2010/main"/>
+                      </a:ext>
+                    </a:extLst>
                   </pic:spPr>
                 </pic:pic>
               </a:graphicData>
@@ -362,7 +227,102 @@
         <w:spacing w:after="0"/>
       </w:pPr>
       <w:r>
-        <w:t>HW3-Prob.3)</w:t>
+        <w:drawing>
+          <wp:inline distT="0" distB="0" distL="0" distR="0" wp14:anchorId="5DE59831" wp14:editId="4143D790">
+            <wp:extent cx="3487479" cy="2615565"/>
+            <wp:effectExtent l="0" t="0" r="0" b="0"/>
+            <wp:docPr id="7" name="Picture 7"/>
+            <wp:cNvGraphicFramePr>
+              <a:graphicFrameLocks xmlns:a="http://schemas.openxmlformats.org/drawingml/2006/main" noChangeAspect="1"/>
+            </wp:cNvGraphicFramePr>
+            <a:graphic xmlns:a="http://schemas.openxmlformats.org/drawingml/2006/main">
+              <a:graphicData uri="http://schemas.openxmlformats.org/drawingml/2006/picture">
+                <pic:pic xmlns:pic="http://schemas.openxmlformats.org/drawingml/2006/picture">
+                  <pic:nvPicPr>
+                    <pic:cNvPr id="1" name=""/>
+                    <pic:cNvPicPr/>
+                  </pic:nvPicPr>
+                  <pic:blipFill rotWithShape="1">
+                    <a:blip r:embed="rId6"/>
+                    <a:srcRect l="21110" t="6713" r="20205" b="34299"/>
+                    <a:stretch/>
+                  </pic:blipFill>
+                  <pic:spPr bwMode="auto">
+                    <a:xfrm>
+                      <a:off x="0" y="0"/>
+                      <a:ext cx="3488075" cy="2616012"/>
+                    </a:xfrm>
+                    <a:prstGeom prst="rect">
+                      <a:avLst/>
+                    </a:prstGeom>
+                    <a:ln>
+                      <a:noFill/>
+                    </a:ln>
+                    <a:extLst>
+                      <a:ext uri="{53640926-AAD7-44D8-BBD7-CCE9431645EC}">
+                        <a14:shadowObscured xmlns:a14="http://schemas.microsoft.com/office/drawing/2010/main"/>
+                      </a:ext>
+                    </a:extLst>
+                  </pic:spPr>
+                </pic:pic>
+              </a:graphicData>
+            </a:graphic>
+          </wp:inline>
+        </w:drawing>
+      </w:r>
+    </w:p>
+    <w:p>
+      <w:pPr>
+        <w:spacing w:after="0"/>
+      </w:pPr>
+    </w:p>
+    <w:p>
+      <w:pPr>
+        <w:spacing w:after="0"/>
+      </w:pPr>
+      <w:r>
+        <w:drawing>
+          <wp:inline distT="0" distB="0" distL="0" distR="0" wp14:anchorId="62671DD2" wp14:editId="6CD6AF05">
+            <wp:extent cx="3943675" cy="2732157"/>
+            <wp:effectExtent l="0" t="0" r="0" b="0"/>
+            <wp:docPr id="8" name="Picture 8"/>
+            <wp:cNvGraphicFramePr>
+              <a:graphicFrameLocks xmlns:a="http://schemas.openxmlformats.org/drawingml/2006/main" noChangeAspect="1"/>
+            </wp:cNvGraphicFramePr>
+            <a:graphic xmlns:a="http://schemas.openxmlformats.org/drawingml/2006/main">
+              <a:graphicData uri="http://schemas.openxmlformats.org/drawingml/2006/picture">
+                <pic:pic xmlns:pic="http://schemas.openxmlformats.org/drawingml/2006/picture">
+                  <pic:nvPicPr>
+                    <pic:cNvPr id="1" name=""/>
+                    <pic:cNvPicPr/>
+                  </pic:nvPicPr>
+                  <pic:blipFill rotWithShape="1">
+                    <a:blip r:embed="rId7"/>
+                    <a:srcRect l="8053" t="27276" r="25581" b="11236"/>
+                    <a:stretch/>
+                  </pic:blipFill>
+                  <pic:spPr bwMode="auto">
+                    <a:xfrm>
+                      <a:off x="0" y="0"/>
+                      <a:ext cx="3944570" cy="2732777"/>
+                    </a:xfrm>
+                    <a:prstGeom prst="rect">
+                      <a:avLst/>
+                    </a:prstGeom>
+                    <a:ln>
+                      <a:noFill/>
+                    </a:ln>
+                    <a:extLst>
+                      <a:ext uri="{53640926-AAD7-44D8-BBD7-CCE9431645EC}">
+                        <a14:shadowObscured xmlns:a14="http://schemas.microsoft.com/office/drawing/2010/main"/>
+                      </a:ext>
+                    </a:extLst>
+                  </pic:spPr>
+                </pic:pic>
+              </a:graphicData>
+            </a:graphic>
+          </wp:inline>
+        </w:drawing>
       </w:r>
     </w:p>
     <w:sectPr>

</xml_diff>